<commit_message>
Update metodología de la investigación.docx
</commit_message>
<xml_diff>
--- a/metodología de la investigación.docx
+++ b/metodología de la investigación.docx
@@ -766,7 +766,7 @@
                     </pic:cNvPicPr>
                   </pic:nvPicPr>
                   <pic:blipFill>
-                    <a:blip r:embed="rId7" cstate="print">
+                    <a:blip r:embed="rId8" cstate="print">
                       <a:extLst>
                         <a:ext uri="{28A0092B-C50C-407E-A947-70E740481C1C}">
                           <a14:useLocalDpi xmlns:a14="http://schemas.microsoft.com/office/drawing/2010/main" val="0"/>
@@ -844,8 +844,6 @@
           <w:szCs w:val="30"/>
         </w:rPr>
       </w:pPr>
-      <w:bookmarkStart w:id="0" w:name="_GoBack"/>
-      <w:bookmarkEnd w:id="0"/>
     </w:p>
     <w:sdt>
       <w:sdtPr>
@@ -903,13 +901,15 @@
           <w:r>
             <w:fldChar w:fldCharType="separate"/>
           </w:r>
-          <w:hyperlink w:anchor="_Toc32437086" w:history="1">
+          <w:hyperlink w:anchor="_Toc33779688" w:history="1">
             <w:r>
               <w:rPr>
                 <w:rStyle w:val="Hipervnculo"/>
-                <w:noProof/>
-              </w:rPr>
-              <w:t>Introducción</w:t>
+                <w:b/>
+                <w:bCs/>
+                <w:noProof/>
+              </w:rPr>
+              <w:t>INTRODUCCIÓN</w:t>
             </w:r>
             <w:r>
               <w:rPr>
@@ -930,7 +930,7 @@
                 <w:noProof/>
                 <w:webHidden/>
               </w:rPr>
-              <w:instrText xml:space="preserve"> PAGEREF _Toc32437086 \h </w:instrText>
+              <w:instrText xml:space="preserve"> PAGEREF _Toc33779688 \h </w:instrText>
             </w:r>
             <w:r>
               <w:rPr>
@@ -975,13 +975,15 @@
               <w:lang w:val="es-MX" w:eastAsia="es-MX"/>
             </w:rPr>
           </w:pPr>
-          <w:hyperlink w:anchor="_Toc32437087" w:history="1">
+          <w:hyperlink w:anchor="_Toc33779689" w:history="1">
             <w:r>
               <w:rPr>
                 <w:rStyle w:val="Hipervnculo"/>
-                <w:noProof/>
-              </w:rPr>
-              <w:t>Metodología de la investigación</w:t>
+                <w:b/>
+                <w:bCs/>
+                <w:noProof/>
+              </w:rPr>
+              <w:t>PLANTEAMIENTO DEL PROBLEMA</w:t>
             </w:r>
             <w:r>
               <w:rPr>
@@ -1002,7 +1004,7 @@
                 <w:noProof/>
                 <w:webHidden/>
               </w:rPr>
-              <w:instrText xml:space="preserve"> PAGEREF _Toc32437087 \h </w:instrText>
+              <w:instrText xml:space="preserve"> PAGEREF _Toc33779689 \h </w:instrText>
             </w:r>
             <w:r>
               <w:rPr>
@@ -1022,7 +1024,7 @@
                 <w:noProof/>
                 <w:webHidden/>
               </w:rPr>
-              <w:t>3</w:t>
+              <w:t>4</w:t>
             </w:r>
             <w:r>
               <w:rPr>
@@ -1047,13 +1049,15 @@
               <w:lang w:val="es-MX" w:eastAsia="es-MX"/>
             </w:rPr>
           </w:pPr>
-          <w:hyperlink w:anchor="_Toc32437088" w:history="1">
+          <w:hyperlink w:anchor="_Toc33779690" w:history="1">
             <w:r>
               <w:rPr>
                 <w:rStyle w:val="Hipervnculo"/>
-                <w:noProof/>
-              </w:rPr>
-              <w:t>Planteamiento del problema</w:t>
+                <w:b/>
+                <w:bCs/>
+                <w:noProof/>
+              </w:rPr>
+              <w:t>METODOLOGÍA DE LA INVESTIGACIÓN</w:t>
             </w:r>
             <w:r>
               <w:rPr>
@@ -1074,7 +1078,7 @@
                 <w:noProof/>
                 <w:webHidden/>
               </w:rPr>
-              <w:instrText xml:space="preserve"> PAGEREF _Toc32437088 \h </w:instrText>
+              <w:instrText xml:space="preserve"> PAGEREF _Toc33779690 \h </w:instrText>
             </w:r>
             <w:r>
               <w:rPr>
@@ -1094,7 +1098,232 @@
                 <w:noProof/>
                 <w:webHidden/>
               </w:rPr>
-              <w:t>3</w:t>
+              <w:t>5</w:t>
+            </w:r>
+            <w:r>
+              <w:rPr>
+                <w:noProof/>
+                <w:webHidden/>
+              </w:rPr>
+              <w:fldChar w:fldCharType="end"/>
+            </w:r>
+          </w:hyperlink>
+        </w:p>
+        <w:p>
+          <w:pPr>
+            <w:pStyle w:val="TDC1"/>
+            <w:tabs>
+              <w:tab w:val="right" w:leader="dot" w:pos="9962"/>
+            </w:tabs>
+            <w:rPr>
+              <w:rFonts w:asciiTheme="minorHAnsi" w:eastAsiaTheme="minorEastAsia" w:hAnsiTheme="minorHAnsi" w:cstheme="minorBidi"/>
+              <w:noProof/>
+              <w:sz w:val="22"/>
+              <w:szCs w:val="22"/>
+              <w:lang w:val="es-MX" w:eastAsia="es-MX"/>
+            </w:rPr>
+          </w:pPr>
+          <w:hyperlink w:anchor="_Toc33779691" w:history="1">
+            <w:r>
+              <w:rPr>
+                <w:rStyle w:val="Hipervnculo"/>
+                <w:b/>
+                <w:bCs/>
+                <w:noProof/>
+                <w:lang w:eastAsia="es-MX"/>
+              </w:rPr>
+              <w:t>JUSTIFICACIÓN</w:t>
+            </w:r>
+            <w:r>
+              <w:rPr>
+                <w:noProof/>
+                <w:webHidden/>
+              </w:rPr>
+              <w:tab/>
+            </w:r>
+            <w:r>
+              <w:rPr>
+                <w:noProof/>
+                <w:webHidden/>
+              </w:rPr>
+              <w:fldChar w:fldCharType="begin"/>
+            </w:r>
+            <w:r>
+              <w:rPr>
+                <w:noProof/>
+                <w:webHidden/>
+              </w:rPr>
+              <w:instrText xml:space="preserve"> PAGEREF _Toc33779691 \h </w:instrText>
+            </w:r>
+            <w:r>
+              <w:rPr>
+                <w:noProof/>
+                <w:webHidden/>
+              </w:rPr>
+            </w:r>
+            <w:r>
+              <w:rPr>
+                <w:noProof/>
+                <w:webHidden/>
+              </w:rPr>
+              <w:fldChar w:fldCharType="separate"/>
+            </w:r>
+            <w:r>
+              <w:rPr>
+                <w:noProof/>
+                <w:webHidden/>
+              </w:rPr>
+              <w:t>5</w:t>
+            </w:r>
+            <w:r>
+              <w:rPr>
+                <w:noProof/>
+                <w:webHidden/>
+              </w:rPr>
+              <w:fldChar w:fldCharType="end"/>
+            </w:r>
+          </w:hyperlink>
+        </w:p>
+        <w:p>
+          <w:pPr>
+            <w:pStyle w:val="TDC1"/>
+            <w:tabs>
+              <w:tab w:val="right" w:leader="dot" w:pos="9962"/>
+            </w:tabs>
+            <w:rPr>
+              <w:rFonts w:asciiTheme="minorHAnsi" w:eastAsiaTheme="minorEastAsia" w:hAnsiTheme="minorHAnsi" w:cstheme="minorBidi"/>
+              <w:noProof/>
+              <w:sz w:val="22"/>
+              <w:szCs w:val="22"/>
+              <w:lang w:val="es-MX" w:eastAsia="es-MX"/>
+            </w:rPr>
+          </w:pPr>
+          <w:hyperlink w:anchor="_Toc33779692" w:history="1">
+            <w:r>
+              <w:rPr>
+                <w:rStyle w:val="Hipervnculo"/>
+                <w:b/>
+                <w:bCs/>
+                <w:noProof/>
+                <w:lang w:eastAsia="es-MX"/>
+              </w:rPr>
+              <w:t>OBJETIVOS</w:t>
+            </w:r>
+            <w:r>
+              <w:rPr>
+                <w:noProof/>
+                <w:webHidden/>
+              </w:rPr>
+              <w:tab/>
+            </w:r>
+            <w:r>
+              <w:rPr>
+                <w:noProof/>
+                <w:webHidden/>
+              </w:rPr>
+              <w:fldChar w:fldCharType="begin"/>
+            </w:r>
+            <w:r>
+              <w:rPr>
+                <w:noProof/>
+                <w:webHidden/>
+              </w:rPr>
+              <w:instrText xml:space="preserve"> PAGEREF _Toc33779692 \h </w:instrText>
+            </w:r>
+            <w:r>
+              <w:rPr>
+                <w:noProof/>
+                <w:webHidden/>
+              </w:rPr>
+            </w:r>
+            <w:r>
+              <w:rPr>
+                <w:noProof/>
+                <w:webHidden/>
+              </w:rPr>
+              <w:fldChar w:fldCharType="separate"/>
+            </w:r>
+            <w:r>
+              <w:rPr>
+                <w:noProof/>
+                <w:webHidden/>
+              </w:rPr>
+              <w:t>5</w:t>
+            </w:r>
+            <w:r>
+              <w:rPr>
+                <w:noProof/>
+                <w:webHidden/>
+              </w:rPr>
+              <w:fldChar w:fldCharType="end"/>
+            </w:r>
+          </w:hyperlink>
+        </w:p>
+        <w:p>
+          <w:pPr>
+            <w:pStyle w:val="TDC1"/>
+            <w:tabs>
+              <w:tab w:val="right" w:leader="dot" w:pos="9962"/>
+            </w:tabs>
+            <w:rPr>
+              <w:rFonts w:asciiTheme="minorHAnsi" w:eastAsiaTheme="minorEastAsia" w:hAnsiTheme="minorHAnsi" w:cstheme="minorBidi"/>
+              <w:noProof/>
+              <w:sz w:val="22"/>
+              <w:szCs w:val="22"/>
+              <w:lang w:val="es-MX" w:eastAsia="es-MX"/>
+            </w:rPr>
+          </w:pPr>
+          <w:hyperlink w:anchor="_Toc33779693" w:history="1">
+            <w:r>
+              <w:rPr>
+                <w:rStyle w:val="Hipervnculo"/>
+                <w:b/>
+                <w:bCs/>
+                <w:noProof/>
+                <w:lang w:eastAsia="es-MX"/>
+              </w:rPr>
+              <w:t>MARCO TEÓRICO CONCEPTUAL</w:t>
+            </w:r>
+            <w:r>
+              <w:rPr>
+                <w:noProof/>
+                <w:webHidden/>
+              </w:rPr>
+              <w:tab/>
+            </w:r>
+            <w:r>
+              <w:rPr>
+                <w:noProof/>
+                <w:webHidden/>
+              </w:rPr>
+              <w:fldChar w:fldCharType="begin"/>
+            </w:r>
+            <w:r>
+              <w:rPr>
+                <w:noProof/>
+                <w:webHidden/>
+              </w:rPr>
+              <w:instrText xml:space="preserve"> PAGEREF _Toc33779693 \h </w:instrText>
+            </w:r>
+            <w:r>
+              <w:rPr>
+                <w:noProof/>
+                <w:webHidden/>
+              </w:rPr>
+            </w:r>
+            <w:r>
+              <w:rPr>
+                <w:noProof/>
+                <w:webHidden/>
+              </w:rPr>
+              <w:fldChar w:fldCharType="separate"/>
+            </w:r>
+            <w:r>
+              <w:rPr>
+                <w:noProof/>
+                <w:webHidden/>
+              </w:rPr>
+              <w:t>5</w:t>
             </w:r>
             <w:r>
               <w:rPr>
@@ -1433,56 +1662,6 @@
     </w:p>
     <w:p>
       <w:pPr>
-        <w:pStyle w:val="Sinespaciado"/>
-        <w:rPr>
-          <w:rFonts w:ascii="Arial" w:hAnsi="Arial"/>
-          <w:sz w:val="24"/>
-          <w:szCs w:val="24"/>
-        </w:rPr>
-      </w:pPr>
-    </w:p>
-    <w:p>
-      <w:pPr>
-        <w:pStyle w:val="Sinespaciado"/>
-        <w:rPr>
-          <w:rFonts w:ascii="Arial" w:hAnsi="Arial"/>
-          <w:sz w:val="24"/>
-          <w:szCs w:val="24"/>
-        </w:rPr>
-      </w:pPr>
-    </w:p>
-    <w:p>
-      <w:pPr>
-        <w:pStyle w:val="Sinespaciado"/>
-        <w:rPr>
-          <w:rFonts w:ascii="Arial" w:hAnsi="Arial"/>
-          <w:sz w:val="24"/>
-          <w:szCs w:val="24"/>
-        </w:rPr>
-      </w:pPr>
-    </w:p>
-    <w:p>
-      <w:pPr>
-        <w:pStyle w:val="Sinespaciado"/>
-        <w:rPr>
-          <w:rFonts w:ascii="Arial" w:hAnsi="Arial"/>
-          <w:sz w:val="24"/>
-          <w:szCs w:val="24"/>
-        </w:rPr>
-      </w:pPr>
-    </w:p>
-    <w:p>
-      <w:pPr>
-        <w:pStyle w:val="Sinespaciado"/>
-        <w:rPr>
-          <w:rFonts w:ascii="Arial" w:hAnsi="Arial"/>
-          <w:sz w:val="24"/>
-          <w:szCs w:val="24"/>
-        </w:rPr>
-      </w:pPr>
-    </w:p>
-    <w:p>
-      <w:pPr>
         <w:pStyle w:val="Ttulo1"/>
         <w:jc w:val="center"/>
         <w:rPr>
@@ -1490,31 +1669,75 @@
           <w:bCs/>
         </w:rPr>
       </w:pPr>
-      <w:bookmarkStart w:id="1" w:name="_Toc32437086"/>
+      <w:bookmarkStart w:id="0" w:name="_Toc33779688"/>
       <w:r>
         <w:rPr>
           <w:b/>
           <w:bCs/>
         </w:rPr>
+        <w:lastRenderedPageBreak/>
         <w:t>INTRODUCCIÓN</w:t>
       </w:r>
-      <w:bookmarkEnd w:id="1"/>
-    </w:p>
-    <w:p/>
-    <w:p/>
-    <w:p/>
-    <w:p/>
-    <w:p/>
-    <w:p/>
-    <w:p/>
-    <w:p/>
-    <w:p/>
-    <w:p/>
-    <w:p/>
-    <w:p/>
-    <w:p/>
-    <w:p/>
-    <w:p/>
+      <w:bookmarkEnd w:id="0"/>
+    </w:p>
+    <w:p>
+      <w:pPr>
+        <w:spacing w:line="276" w:lineRule="auto"/>
+      </w:pPr>
+    </w:p>
+    <w:p>
+      <w:pPr>
+        <w:spacing w:line="276" w:lineRule="auto"/>
+      </w:pPr>
+      <w:r>
+        <w:t xml:space="preserve">En este presente proyecto hablaremos de la inseguridad en el transporte público, esto enfocado </w:t>
+      </w:r>
+      <w:r>
+        <w:t xml:space="preserve"> específicamente </w:t>
+      </w:r>
+      <w:r>
+        <w:t>en los Taxis  de los usuarios. Con el ritmo de vida que llevan las personas en la ciudad es inevitable no recurrir a estos medios para poder llegar a</w:t>
+      </w:r>
+      <w:r>
+        <w:t xml:space="preserve">l trabajo, a la escuela, centros de salud etc. Por lo que se nos hizo necesario realizar un proyecto enfocado en tema. </w:t>
+      </w:r>
+      <w:r>
+        <w:t xml:space="preserve">Hoy en día es común escuchar que las personas se sienten inseguras ya que en internet se puede visualizar información de Taxis que no son oficiales y que usan números de registros falsos para ganar dinero de forma ilegal o para dañar a los usuarios. </w:t>
+      </w:r>
+    </w:p>
+    <w:p>
+      <w:pPr>
+        <w:spacing w:line="276" w:lineRule="auto"/>
+      </w:pPr>
+      <w:r>
+        <w:t>Esto es reportado pero muy difícilmente se obtiene una respuesta ya que es difícil para las instituciones llevar un control de los transportes o tener un control para que los taxis no sean falsificados. Esto es riesgoso ya que se expone a los pasajeros y los vuelve vulnerables a los accidentes.</w:t>
+      </w:r>
+    </w:p>
+    <w:p>
+      <w:pPr>
+        <w:spacing w:line="276" w:lineRule="auto"/>
+      </w:pPr>
+    </w:p>
+    <w:p>
+      <w:pPr>
+        <w:spacing w:line="276" w:lineRule="auto"/>
+      </w:pPr>
+      <w:r>
+        <w:t>Para que esto no siga ocurriendo se</w:t>
+      </w:r>
+      <w:r>
+        <w:t xml:space="preserve"> buscara una serie de soluciones</w:t>
+      </w:r>
+      <w:r>
+        <w:t xml:space="preserve"> mediante </w:t>
+      </w:r>
+      <w:r>
+        <w:t xml:space="preserve">investigaciones para desarrollar una aplicación en la que se pueda realizar un registro de los automóviles en los sindicatos y que las personas puedan acceder fácilmente </w:t>
+      </w:r>
+      <w:r>
+        <w:t xml:space="preserve">a través de sus dispositivos móviles. </w:t>
+      </w:r>
+    </w:p>
     <w:p/>
     <w:p/>
     <w:p/>
@@ -1547,7 +1770,7 @@
           <w:bCs/>
         </w:rPr>
       </w:pPr>
-      <w:bookmarkStart w:id="2" w:name="_Toc32437088"/>
+      <w:bookmarkStart w:id="1" w:name="_Toc33779689"/>
       <w:r>
         <w:rPr>
           <w:b/>
@@ -1556,8 +1779,9 @@
         <w:lastRenderedPageBreak/>
         <w:t>PLANTEAMIENTO DEL PROBLEMA</w:t>
       </w:r>
-      <w:bookmarkEnd w:id="2"/>
-    </w:p>
+      <w:bookmarkEnd w:id="1"/>
+    </w:p>
+    <w:p/>
     <w:p>
       <w:pPr>
         <w:rPr>
@@ -1577,6 +1801,13 @@
           <w:szCs w:val="24"/>
         </w:rPr>
       </w:pPr>
+    </w:p>
+    <w:p>
+      <w:pPr>
+        <w:rPr>
+          <w:szCs w:val="24"/>
+        </w:rPr>
+      </w:pPr>
       <w:r>
         <w:rPr>
           <w:szCs w:val="24"/>
@@ -1587,7 +1818,27 @@
         <w:rPr>
           <w:szCs w:val="24"/>
         </w:rPr>
-        <w:t xml:space="preserve"> donde no dan certeza de la problemática donde es muy común escuchar el narco y sus carros clonados. </w:t>
+        <w:t xml:space="preserve"> donde no dan certeza de la problemática donde es muy común escuchar el narco y sus carros clonados.</w:t>
+      </w:r>
+    </w:p>
+    <w:p>
+      <w:pPr>
+        <w:rPr>
+          <w:szCs w:val="24"/>
+        </w:rPr>
+      </w:pPr>
+    </w:p>
+    <w:p>
+      <w:pPr>
+        <w:rPr>
+          <w:szCs w:val="24"/>
+        </w:rPr>
+      </w:pPr>
+      <w:r>
+        <w:rPr>
+          <w:szCs w:val="24"/>
+        </w:rPr>
+        <w:t xml:space="preserve"> </w:t>
       </w:r>
       <w:r>
         <w:rPr>
@@ -1627,12 +1878,26 @@
           <w:szCs w:val="24"/>
         </w:rPr>
       </w:pPr>
+    </w:p>
+    <w:p>
+      <w:pPr>
+        <w:rPr>
+          <w:szCs w:val="24"/>
+        </w:rPr>
+      </w:pPr>
       <w:r>
         <w:rPr>
           <w:szCs w:val="24"/>
         </w:rPr>
         <w:t>Los usuarios de todos los indoles están pidiendo una aplicación que permita verificar el vehículo donde abordan que de la misma forma proporcione las señas o fotos del conductor o los conductores de dicha unidad, que sea en tiempo real de manera que sea fiable la información avalada por las dependencia encargadas y responsables de brindar la información pronta y precisa y sea de fácil acceso tanto para los usuarios comunes como para los que verifican que esos vehículos cuenten con todo para proporcionar un servicio.</w:t>
       </w:r>
+    </w:p>
+    <w:p>
+      <w:pPr>
+        <w:rPr>
+          <w:szCs w:val="24"/>
+        </w:rPr>
+      </w:pPr>
     </w:p>
     <w:p>
       <w:pPr>
@@ -1664,15 +1929,48 @@
           <w:bCs/>
         </w:rPr>
       </w:pPr>
-      <w:bookmarkStart w:id="3" w:name="_Toc32437087"/>
-      <w:r>
+    </w:p>
+    <w:p>
+      <w:pPr>
+        <w:pStyle w:val="Ttulo1"/>
+        <w:jc w:val="center"/>
         <w:rPr>
           <w:b/>
           <w:bCs/>
         </w:rPr>
+      </w:pPr>
+    </w:p>
+    <w:p>
+      <w:pPr>
+        <w:pStyle w:val="Ttulo1"/>
+        <w:rPr>
+          <w:b/>
+          <w:bCs/>
+        </w:rPr>
+      </w:pPr>
+    </w:p>
+    <w:p/>
+    <w:p/>
+    <w:p/>
+    <w:p>
+      <w:pPr>
+        <w:pStyle w:val="Ttulo1"/>
+        <w:jc w:val="center"/>
+        <w:rPr>
+          <w:b/>
+          <w:bCs/>
+        </w:rPr>
+      </w:pPr>
+      <w:bookmarkStart w:id="2" w:name="_Toc33779690"/>
+      <w:r>
+        <w:rPr>
+          <w:b/>
+          <w:bCs/>
+        </w:rPr>
+        <w:lastRenderedPageBreak/>
         <w:t>METODOLOGÍA DE LA INVESTIGACIÓN</w:t>
       </w:r>
-      <w:bookmarkEnd w:id="3"/>
+      <w:bookmarkEnd w:id="2"/>
     </w:p>
     <w:p>
       <w:pPr>
@@ -1772,8 +2070,358 @@
       </w:r>
     </w:p>
     <w:p/>
+    <w:p>
+      <w:pPr>
+        <w:pStyle w:val="Ttulo1"/>
+        <w:jc w:val="center"/>
+        <w:rPr>
+          <w:rFonts w:eastAsia="Times New Roman"/>
+          <w:b/>
+          <w:bCs/>
+          <w:lang w:eastAsia="es-MX"/>
+        </w:rPr>
+      </w:pPr>
+      <w:bookmarkStart w:id="3" w:name="_Toc33779691"/>
+      <w:r>
+        <w:rPr>
+          <w:rFonts w:eastAsia="Times New Roman"/>
+          <w:b/>
+          <w:bCs/>
+          <w:lang w:eastAsia="es-MX"/>
+        </w:rPr>
+        <w:t>JUSTIFICACIÓN</w:t>
+      </w:r>
+      <w:bookmarkEnd w:id="3"/>
+    </w:p>
+    <w:p>
+      <w:pPr>
+        <w:shd w:val="clear" w:color="auto" w:fill="FFFFFF"/>
+        <w:spacing w:after="240"/>
+        <w:rPr>
+          <w:rFonts w:ascii="Segoe UI" w:hAnsi="Segoe UI" w:cs="Segoe UI"/>
+          <w:color w:val="24292E"/>
+          <w:szCs w:val="24"/>
+          <w:lang w:eastAsia="es-MX"/>
+        </w:rPr>
+      </w:pPr>
+      <w:r>
+        <w:rPr>
+          <w:rFonts w:ascii="Segoe UI" w:hAnsi="Segoe UI" w:cs="Segoe UI"/>
+          <w:color w:val="24292E"/>
+          <w:szCs w:val="24"/>
+          <w:lang w:eastAsia="es-MX"/>
+        </w:rPr>
+        <w:t xml:space="preserve">¿Por qué? </w:t>
+      </w:r>
+    </w:p>
+    <w:p>
+      <w:pPr>
+        <w:shd w:val="clear" w:color="auto" w:fill="FFFFFF"/>
+        <w:spacing w:after="240"/>
+        <w:rPr>
+          <w:rFonts w:ascii="Segoe UI" w:hAnsi="Segoe UI" w:cs="Segoe UI"/>
+          <w:color w:val="24292E"/>
+          <w:szCs w:val="24"/>
+          <w:lang w:eastAsia="es-MX"/>
+        </w:rPr>
+      </w:pPr>
+      <w:r>
+        <w:rPr>
+          <w:rFonts w:ascii="Segoe UI" w:hAnsi="Segoe UI" w:cs="Segoe UI"/>
+          <w:color w:val="24292E"/>
+          <w:szCs w:val="24"/>
+          <w:lang w:eastAsia="es-MX"/>
+        </w:rPr>
+        <w:t xml:space="preserve"> ¿Para qué? o lo que se busca y </w:t>
+      </w:r>
+    </w:p>
+    <w:p>
+      <w:pPr>
+        <w:shd w:val="clear" w:color="auto" w:fill="FFFFFF"/>
+        <w:spacing w:after="240"/>
+        <w:rPr>
+          <w:rFonts w:ascii="Segoe UI" w:hAnsi="Segoe UI" w:cs="Segoe UI"/>
+          <w:color w:val="24292E"/>
+          <w:szCs w:val="24"/>
+          <w:lang w:eastAsia="es-MX"/>
+        </w:rPr>
+      </w:pPr>
+      <w:r>
+        <w:rPr>
+          <w:rFonts w:ascii="Segoe UI" w:hAnsi="Segoe UI" w:cs="Segoe UI"/>
+          <w:color w:val="24292E"/>
+          <w:szCs w:val="24"/>
+          <w:lang w:eastAsia="es-MX"/>
+        </w:rPr>
+        <w:t xml:space="preserve">¿Para qué? </w:t>
+      </w:r>
+    </w:p>
+    <w:p>
+      <w:pPr>
+        <w:rPr>
+          <w:lang w:eastAsia="es-MX"/>
+        </w:rPr>
+      </w:pPr>
+    </w:p>
+    <w:p>
+      <w:pPr>
+        <w:pStyle w:val="Ttulo1"/>
+        <w:jc w:val="center"/>
+        <w:rPr>
+          <w:rFonts w:eastAsia="Times New Roman"/>
+          <w:b/>
+          <w:bCs/>
+          <w:lang w:eastAsia="es-MX"/>
+        </w:rPr>
+      </w:pPr>
+      <w:bookmarkStart w:id="4" w:name="_Hlk33715899"/>
+      <w:bookmarkStart w:id="5" w:name="_Toc33779692"/>
+    </w:p>
+    <w:p>
+      <w:pPr>
+        <w:pStyle w:val="Ttulo1"/>
+        <w:jc w:val="center"/>
+        <w:rPr>
+          <w:rFonts w:eastAsia="Times New Roman"/>
+          <w:b/>
+          <w:bCs/>
+          <w:lang w:eastAsia="es-MX"/>
+        </w:rPr>
+      </w:pPr>
+    </w:p>
+    <w:p>
+      <w:pPr>
+        <w:pStyle w:val="Ttulo1"/>
+        <w:jc w:val="center"/>
+        <w:rPr>
+          <w:rFonts w:eastAsia="Times New Roman"/>
+          <w:b/>
+          <w:bCs/>
+          <w:lang w:eastAsia="es-MX"/>
+        </w:rPr>
+      </w:pPr>
+    </w:p>
+    <w:p>
+      <w:pPr>
+        <w:pStyle w:val="Ttulo1"/>
+        <w:rPr>
+          <w:rFonts w:eastAsia="Times New Roman"/>
+          <w:b/>
+          <w:bCs/>
+          <w:lang w:eastAsia="es-MX"/>
+        </w:rPr>
+      </w:pPr>
+    </w:p>
+    <w:p>
+      <w:pPr>
+        <w:rPr>
+          <w:lang w:eastAsia="es-MX"/>
+        </w:rPr>
+      </w:pPr>
+    </w:p>
+    <w:p>
+      <w:pPr>
+        <w:rPr>
+          <w:lang w:eastAsia="es-MX"/>
+        </w:rPr>
+      </w:pPr>
+    </w:p>
+    <w:p>
+      <w:pPr>
+        <w:pStyle w:val="Ttulo1"/>
+        <w:jc w:val="center"/>
+        <w:rPr>
+          <w:rFonts w:eastAsia="Times New Roman"/>
+          <w:b/>
+          <w:bCs/>
+          <w:lang w:eastAsia="es-MX"/>
+        </w:rPr>
+      </w:pPr>
+      <w:r>
+        <w:rPr>
+          <w:rFonts w:eastAsia="Times New Roman"/>
+          <w:b/>
+          <w:bCs/>
+          <w:lang w:eastAsia="es-MX"/>
+        </w:rPr>
+        <w:lastRenderedPageBreak/>
+        <w:t>OBJETIVOS</w:t>
+      </w:r>
+      <w:bookmarkEnd w:id="5"/>
+    </w:p>
+    <w:p>
+      <w:pPr>
+        <w:rPr>
+          <w:lang w:eastAsia="es-MX"/>
+        </w:rPr>
+      </w:pPr>
+    </w:p>
+    <w:p>
+      <w:r>
+        <w:t xml:space="preserve">El objetivo principal de este proyecto es desarrollar una aplicación relacionada con </w:t>
+      </w:r>
+      <w:r>
+        <w:t xml:space="preserve">el </w:t>
+      </w:r>
+      <w:r>
+        <w:t>transporte público</w:t>
+      </w:r>
+      <w:r>
+        <w:t xml:space="preserve">, esto </w:t>
+      </w:r>
+      <w:r>
+        <w:t xml:space="preserve">para </w:t>
+      </w:r>
+      <w:r>
+        <w:t>facilitar información del registro de datos de los taxis a los usuarios</w:t>
+      </w:r>
+      <w:r>
+        <w:t>.</w:t>
+      </w:r>
+    </w:p>
+    <w:p/>
+    <w:p>
+      <w:r>
+        <w:t xml:space="preserve">Según este objetivo principal, los objetivos que se deben incluir para poder diseñar e implementar esta aplicación que proporciona información sobre los transportes públicos son: </w:t>
+      </w:r>
+    </w:p>
+    <w:p/>
+    <w:p/>
+    <w:p>
+      <w:pPr>
+        <w:pStyle w:val="Prrafodelista"/>
+        <w:numPr>
+          <w:ilvl w:val="0"/>
+          <w:numId w:val="1"/>
+        </w:numPr>
+        <w:rPr>
+          <w:lang w:eastAsia="es-MX"/>
+        </w:rPr>
+      </w:pPr>
+      <w:r>
+        <w:t xml:space="preserve">Objetivo 1:  que integre los datos proporcionados por las </w:t>
+      </w:r>
+      <w:r>
+        <w:t>instituciones</w:t>
+      </w:r>
+      <w:r>
+        <w:t>, para tener un</w:t>
+      </w:r>
+      <w:r>
+        <w:t>a plataforma con los datos</w:t>
+      </w:r>
+      <w:r>
+        <w:t>.</w:t>
+      </w:r>
+    </w:p>
+    <w:p>
+      <w:pPr>
+        <w:pStyle w:val="Prrafodelista"/>
+        <w:ind w:left="780"/>
+        <w:rPr>
+          <w:lang w:eastAsia="es-MX"/>
+        </w:rPr>
+      </w:pPr>
+    </w:p>
+    <w:p>
+      <w:pPr>
+        <w:pStyle w:val="Prrafodelista"/>
+        <w:numPr>
+          <w:ilvl w:val="0"/>
+          <w:numId w:val="1"/>
+        </w:numPr>
+        <w:rPr>
+          <w:lang w:eastAsia="es-MX"/>
+        </w:rPr>
+      </w:pPr>
+      <w:r>
+        <w:t>Objetivo 2: Los usuarios pueden ver y consultar la información, en cualquier momento, de todos los servicios de t</w:t>
+      </w:r>
+      <w:r>
+        <w:t>axi disponibles</w:t>
+      </w:r>
+      <w:r>
+        <w:t xml:space="preserve"> y aparcamientos públicos de la ciudad en la que se encuentren en el momento que se utilice la aplicación. </w:t>
+      </w:r>
+    </w:p>
+    <w:p>
+      <w:pPr>
+        <w:pStyle w:val="Prrafodelista"/>
+      </w:pPr>
+    </w:p>
+    <w:p>
+      <w:pPr>
+        <w:pStyle w:val="Prrafodelista"/>
+        <w:numPr>
+          <w:ilvl w:val="0"/>
+          <w:numId w:val="1"/>
+        </w:numPr>
+        <w:rPr>
+          <w:lang w:eastAsia="es-MX"/>
+        </w:rPr>
+      </w:pPr>
+      <w:r>
+        <w:t>Objetivo 3: Los usuarios pueden buscar siempre que lo deseen, las mejores rutas disponibles de transporte público para desplazarse desde un lugar a otro, dentro de una ciudad.</w:t>
+      </w:r>
+    </w:p>
+    <w:p>
+      <w:pPr>
+        <w:pStyle w:val="Prrafodelista"/>
+      </w:pPr>
+      <w:bookmarkStart w:id="6" w:name="_GoBack"/>
+      <w:bookmarkEnd w:id="6"/>
+    </w:p>
+    <w:p>
+      <w:pPr>
+        <w:pStyle w:val="Prrafodelista"/>
+        <w:numPr>
+          <w:ilvl w:val="0"/>
+          <w:numId w:val="1"/>
+        </w:numPr>
+        <w:rPr>
+          <w:lang w:eastAsia="es-MX"/>
+        </w:rPr>
+      </w:pPr>
+      <w:r>
+        <w:t>Objetivo 4: El usuario puede ver, en cualquier momento,  de los diferentes transportes públicos que hay en una ciudad, siempre que se proporcionen los horarios de los transportes públicos</w:t>
+      </w:r>
+    </w:p>
+    <w:p>
+      <w:pPr>
+        <w:pStyle w:val="Ttulo1"/>
+        <w:jc w:val="center"/>
+        <w:rPr>
+          <w:rFonts w:eastAsia="Times New Roman"/>
+          <w:b/>
+          <w:bCs/>
+          <w:lang w:eastAsia="es-MX"/>
+        </w:rPr>
+      </w:pPr>
+      <w:bookmarkStart w:id="7" w:name="_Toc33779693"/>
+      <w:r>
+        <w:rPr>
+          <w:rFonts w:eastAsia="Times New Roman"/>
+          <w:b/>
+          <w:bCs/>
+          <w:lang w:eastAsia="es-MX"/>
+        </w:rPr>
+        <w:t>MARCO TEÓRICO CONCEPTUAL</w:t>
+      </w:r>
+      <w:bookmarkEnd w:id="7"/>
+    </w:p>
+    <w:bookmarkEnd w:id="4"/>
+    <w:p>
+      <w:pPr>
+        <w:pStyle w:val="Ttulo1"/>
+        <w:jc w:val="center"/>
+        <w:rPr>
+          <w:b/>
+          <w:bCs/>
+        </w:rPr>
+      </w:pPr>
+    </w:p>
     <w:sectPr>
-      <w:headerReference w:type="default" r:id="rId8"/>
+      <w:headerReference w:type="default" r:id="rId9"/>
       <w:pgSz w:w="12240" w:h="15840" w:code="1"/>
       <w:pgMar w:top="1134" w:right="1134" w:bottom="1134" w:left="1134" w:header="709" w:footer="709" w:gutter="0"/>
       <w:cols w:space="708"/>
@@ -1870,14 +2518,14 @@
                       </a:ln>
                       <a:extLst>
                         <a:ext uri="{909E8E84-426E-40dd-AFC4-6F175D3DCCD1}">
-                          <a14:hiddenFill xmlns="" xmlns:a14="http://schemas.microsoft.com/office/drawing/2010/main" xmlns:w="http://schemas.openxmlformats.org/wordprocessingml/2006/main" xmlns:w10="urn:schemas-microsoft-com:office:word" xmlns:v="urn:schemas-microsoft-com:vml" xmlns:o="urn:schemas-microsoft-com:office:office">
+                          <a14:hiddenFill xmlns:o="urn:schemas-microsoft-com:office:office" xmlns:v="urn:schemas-microsoft-com:vml" xmlns:w10="urn:schemas-microsoft-com:office:word" xmlns:w="http://schemas.openxmlformats.org/wordprocessingml/2006/main" xmlns:a14="http://schemas.microsoft.com/office/drawing/2010/main" xmlns="">
                             <a:solidFill>
                               <a:srgbClr val="FFFFFF"/>
                             </a:solidFill>
                           </a14:hiddenFill>
                         </a:ext>
                         <a:ext uri="{91240B29-F687-4f45-9708-019B960494DF}">
-                          <a14:hiddenLine xmlns="" xmlns:a14="http://schemas.microsoft.com/office/drawing/2010/main" xmlns:w="http://schemas.openxmlformats.org/wordprocessingml/2006/main" xmlns:w10="urn:schemas-microsoft-com:office:word" xmlns:v="urn:schemas-microsoft-com:vml" xmlns:o="urn:schemas-microsoft-com:office:office" w="9525">
+                          <a14:hiddenLine xmlns:o="urn:schemas-microsoft-com:office:office" xmlns:v="urn:schemas-microsoft-com:vml" xmlns:w10="urn:schemas-microsoft-com:office:word" xmlns:w="http://schemas.openxmlformats.org/wordprocessingml/2006/main" xmlns:a14="http://schemas.microsoft.com/office/drawing/2010/main" xmlns="" w="9525">
                             <a:solidFill>
                               <a:srgbClr val="000000"/>
                             </a:solidFill>
@@ -2060,6 +2708,127 @@
     </w:r>
   </w:p>
 </w:hdr>
+</file>
+
+<file path=word/numbering.xml><?xml version="1.0" encoding="utf-8"?>
+<w:numbering xmlns:wpc="http://schemas.microsoft.com/office/word/2010/wordprocessingCanvas" xmlns:cx="http://schemas.microsoft.com/office/drawing/2014/chartex" xmlns:cx1="http://schemas.microsoft.com/office/drawing/2015/9/8/chartex" xmlns:cx2="http://schemas.microsoft.com/office/drawing/2015/10/21/chartex" xmlns:cx3="http://schemas.microsoft.com/office/drawing/2016/5/9/chartex" xmlns:cx4="http://schemas.microsoft.com/office/drawing/2016/5/10/chartex" xmlns:cx5="http://schemas.microsoft.com/office/drawing/2016/5/11/chartex" xmlns:cx6="http://schemas.microsoft.com/office/drawing/2016/5/12/chartex" xmlns:cx7="http://schemas.microsoft.com/office/drawing/2016/5/13/chartex" xmlns:cx8="http://schemas.microsoft.com/office/drawing/2016/5/14/chartex" xmlns:mc="http://schemas.openxmlformats.org/markup-compatibility/2006" xmlns:aink="http://schemas.microsoft.com/office/drawing/2016/ink" xmlns:am3d="http://schemas.microsoft.com/office/drawing/2017/model3d" xmlns:o="urn:schemas-microsoft-com:office:office" xmlns:r="http://schemas.openxmlformats.org/officeDocument/2006/relationships" xmlns:m="http://schemas.openxmlformats.org/officeDocument/2006/math" xmlns:v="urn:schemas-microsoft-com:vml" xmlns:wp14="http://schemas.microsoft.com/office/word/2010/wordprocessingDrawing" xmlns:wp="http://schemas.openxmlformats.org/drawingml/2006/wordprocessingDrawing" xmlns:w10="urn:schemas-microsoft-com:office:word" xmlns:w="http://schemas.openxmlformats.org/wordprocessingml/2006/main" xmlns:w14="http://schemas.microsoft.com/office/word/2010/wordml" xmlns:w15="http://schemas.microsoft.com/office/word/2012/wordml" xmlns:w16cid="http://schemas.microsoft.com/office/word/2016/wordml/cid" xmlns:w16se="http://schemas.microsoft.com/office/word/2015/wordml/symex" xmlns:wpg="http://schemas.microsoft.com/office/word/2010/wordprocessingGroup" xmlns:wpi="http://schemas.microsoft.com/office/word/2010/wordprocessingInk" xmlns:wne="http://schemas.microsoft.com/office/word/2006/wordml" xmlns:wps="http://schemas.microsoft.com/office/word/2010/wordprocessingShape" mc:Ignorable="w14 w15 w16se w16cid wp14">
+  <w:abstractNum w:abstractNumId="0" w15:restartNumberingAfterBreak="0">
+    <w:nsid w:val="662F679E"/>
+    <w:multiLevelType w:val="hybridMultilevel"/>
+    <w:tmpl w:val="157C9160"/>
+    <w:lvl w:ilvl="0" w:tplc="080A0001">
+      <w:start w:val="1"/>
+      <w:numFmt w:val="bullet"/>
+      <w:lvlText w:val=""/>
+      <w:lvlJc w:val="left"/>
+      <w:pPr>
+        <w:ind w:left="780" w:hanging="360"/>
+      </w:pPr>
+      <w:rPr>
+        <w:rFonts w:ascii="Symbol" w:hAnsi="Symbol" w:hint="default"/>
+      </w:rPr>
+    </w:lvl>
+    <w:lvl w:ilvl="1" w:tplc="080A0003" w:tentative="1">
+      <w:start w:val="1"/>
+      <w:numFmt w:val="bullet"/>
+      <w:lvlText w:val="o"/>
+      <w:lvlJc w:val="left"/>
+      <w:pPr>
+        <w:ind w:left="1500" w:hanging="360"/>
+      </w:pPr>
+      <w:rPr>
+        <w:rFonts w:ascii="Courier New" w:hAnsi="Courier New" w:cs="Courier New" w:hint="default"/>
+      </w:rPr>
+    </w:lvl>
+    <w:lvl w:ilvl="2" w:tplc="080A0005" w:tentative="1">
+      <w:start w:val="1"/>
+      <w:numFmt w:val="bullet"/>
+      <w:lvlText w:val=""/>
+      <w:lvlJc w:val="left"/>
+      <w:pPr>
+        <w:ind w:left="2220" w:hanging="360"/>
+      </w:pPr>
+      <w:rPr>
+        <w:rFonts w:ascii="Wingdings" w:hAnsi="Wingdings" w:hint="default"/>
+      </w:rPr>
+    </w:lvl>
+    <w:lvl w:ilvl="3" w:tplc="080A0001" w:tentative="1">
+      <w:start w:val="1"/>
+      <w:numFmt w:val="bullet"/>
+      <w:lvlText w:val=""/>
+      <w:lvlJc w:val="left"/>
+      <w:pPr>
+        <w:ind w:left="2940" w:hanging="360"/>
+      </w:pPr>
+      <w:rPr>
+        <w:rFonts w:ascii="Symbol" w:hAnsi="Symbol" w:hint="default"/>
+      </w:rPr>
+    </w:lvl>
+    <w:lvl w:ilvl="4" w:tplc="080A0003" w:tentative="1">
+      <w:start w:val="1"/>
+      <w:numFmt w:val="bullet"/>
+      <w:lvlText w:val="o"/>
+      <w:lvlJc w:val="left"/>
+      <w:pPr>
+        <w:ind w:left="3660" w:hanging="360"/>
+      </w:pPr>
+      <w:rPr>
+        <w:rFonts w:ascii="Courier New" w:hAnsi="Courier New" w:cs="Courier New" w:hint="default"/>
+      </w:rPr>
+    </w:lvl>
+    <w:lvl w:ilvl="5" w:tplc="080A0005" w:tentative="1">
+      <w:start w:val="1"/>
+      <w:numFmt w:val="bullet"/>
+      <w:lvlText w:val=""/>
+      <w:lvlJc w:val="left"/>
+      <w:pPr>
+        <w:ind w:left="4380" w:hanging="360"/>
+      </w:pPr>
+      <w:rPr>
+        <w:rFonts w:ascii="Wingdings" w:hAnsi="Wingdings" w:hint="default"/>
+      </w:rPr>
+    </w:lvl>
+    <w:lvl w:ilvl="6" w:tplc="080A0001" w:tentative="1">
+      <w:start w:val="1"/>
+      <w:numFmt w:val="bullet"/>
+      <w:lvlText w:val=""/>
+      <w:lvlJc w:val="left"/>
+      <w:pPr>
+        <w:ind w:left="5100" w:hanging="360"/>
+      </w:pPr>
+      <w:rPr>
+        <w:rFonts w:ascii="Symbol" w:hAnsi="Symbol" w:hint="default"/>
+      </w:rPr>
+    </w:lvl>
+    <w:lvl w:ilvl="7" w:tplc="080A0003" w:tentative="1">
+      <w:start w:val="1"/>
+      <w:numFmt w:val="bullet"/>
+      <w:lvlText w:val="o"/>
+      <w:lvlJc w:val="left"/>
+      <w:pPr>
+        <w:ind w:left="5820" w:hanging="360"/>
+      </w:pPr>
+      <w:rPr>
+        <w:rFonts w:ascii="Courier New" w:hAnsi="Courier New" w:cs="Courier New" w:hint="default"/>
+      </w:rPr>
+    </w:lvl>
+    <w:lvl w:ilvl="8" w:tplc="080A0005" w:tentative="1">
+      <w:start w:val="1"/>
+      <w:numFmt w:val="bullet"/>
+      <w:lvlText w:val=""/>
+      <w:lvlJc w:val="left"/>
+      <w:pPr>
+        <w:ind w:left="6540" w:hanging="360"/>
+      </w:pPr>
+      <w:rPr>
+        <w:rFonts w:ascii="Wingdings" w:hAnsi="Wingdings" w:hint="default"/>
+      </w:rPr>
+    </w:lvl>
+  </w:abstractNum>
+  <w:num w:numId="1">
+    <w:abstractNumId w:val="0"/>
+  </w:num>
+</w:numbering>
 </file>
 
 <file path=word/styles.xml><?xml version="1.0" encoding="utf-8"?>
@@ -2642,6 +3411,17 @@
       <w:u w:val="single"/>
     </w:rPr>
   </w:style>
+  <w:style w:type="paragraph" w:styleId="Prrafodelista">
+    <w:name w:val="List Paragraph"/>
+    <w:basedOn w:val="Normal"/>
+    <w:uiPriority w:val="34"/>
+    <w:qFormat/>
+    <w:rsid w:val="00DA02E1"/>
+    <w:pPr>
+      <w:ind w:left="720"/>
+      <w:contextualSpacing/>
+    </w:pPr>
+  </w:style>
 </w:styles>
 </file>
 
@@ -2911,7 +3691,7 @@
 </file>
 
 <file path=customXml/itemProps1.xml><?xml version="1.0" encoding="utf-8"?>
-<ds:datastoreItem xmlns:ds="http://schemas.openxmlformats.org/officeDocument/2006/customXml" ds:itemID="{6C257F3F-A74A-4C31-B4A8-776AF18A3618}">
+<ds:datastoreItem xmlns:ds="http://schemas.openxmlformats.org/officeDocument/2006/customXml" ds:itemID="{63F8C301-AC36-4C05-84D0-8C041DE72CCE}">
   <ds:schemaRefs>
     <ds:schemaRef ds:uri="http://schemas.openxmlformats.org/officeDocument/2006/bibliography"/>
   </ds:schemaRefs>

</xml_diff>